<commit_message>
Updated Scenario on Master branch
</commit_message>
<xml_diff>
--- a/Ideas/Scenario.docx
+++ b/Ideas/Scenario.docx
@@ -2,7 +2,136 @@
 <file path=word/document.xml><?xml version="1.0" encoding="utf-8"?>
 <w:document xmlns:wpc="http://schemas.microsoft.com/office/word/2010/wordprocessingCanvas" xmlns:cx="http://schemas.microsoft.com/office/drawing/2014/chartex" xmlns:mc="http://schemas.openxmlformats.org/markup-compatibility/2006" xmlns:o="urn:schemas-microsoft-com:office:office" xmlns:r="http://schemas.openxmlformats.org/officeDocument/2006/relationships" xmlns:m="http://schemas.openxmlformats.org/officeDocument/2006/math" xmlns:v="urn:schemas-microsoft-com:vml" xmlns:wp14="http://schemas.microsoft.com/office/word/2010/wordprocessingDrawing" xmlns:wp="http://schemas.openxmlformats.org/drawingml/2006/wordprocessingDrawing" xmlns:w10="urn:schemas-microsoft-com:office:word" xmlns:w="http://schemas.openxmlformats.org/wordprocessingml/2006/main" xmlns:w14="http://schemas.microsoft.com/office/word/2010/wordml" xmlns:w15="http://schemas.microsoft.com/office/word/2012/wordml" xmlns:w16se="http://schemas.microsoft.com/office/word/2015/wordml/symex" xmlns:wpg="http://schemas.microsoft.com/office/word/2010/wordprocessingGroup" xmlns:wpi="http://schemas.microsoft.com/office/word/2010/wordprocessingInk" xmlns:wne="http://schemas.microsoft.com/office/word/2006/wordml" xmlns:wps="http://schemas.microsoft.com/office/word/2010/wordprocessingShape" mc:Ignorable="w14 w15 w16se wp14">
   <w:body>
-    <w:p/>
+    <w:p>
+      <w:pPr>
+        <w:pStyle w:val="Titre1"/>
+      </w:pPr>
+      <w:r>
+        <w:t>Prologue</w:t>
+      </w:r>
+    </w:p>
+    <w:p>
+      <w:r>
+        <w:t>Notre vaillant héro</w:t>
+      </w:r>
+      <w:r>
+        <w:t xml:space="preserve">s, Simon </w:t>
+      </w:r>
+      <w:r>
+        <w:t>Le Découvreur</w:t>
+      </w:r>
+      <w:r>
+        <w:t>,</w:t>
+      </w:r>
+      <w:r>
+        <w:t xml:space="preserve"> a enfin trouvé le sous-terrain secret donc il a consacré l’ensemble de sa vie à prouver l’existence. Cette place était le repère d’un savant misanthrope</w:t>
+      </w:r>
+      <w:r>
+        <w:t xml:space="preserve">, </w:t>
+      </w:r>
+      <w:proofErr w:type="spellStart"/>
+      <w:r>
+        <w:t>Aelirius</w:t>
+      </w:r>
+      <w:proofErr w:type="spellEnd"/>
+      <w:r>
+        <w:t>,</w:t>
+      </w:r>
+      <w:r>
+        <w:t xml:space="preserve"> qui </w:t>
+      </w:r>
+      <w:r>
+        <w:t>y aurait laissé ses découvertes.</w:t>
+      </w:r>
+    </w:p>
+    <w:p>
+      <w:r>
+        <w:t>Mais pour pouvoir prouver sa découverte il va devoir retrouver le légendaire livre dans lequel le jadis habitant de cette cachette a écrit son journal de bord.</w:t>
+      </w:r>
+    </w:p>
+    <w:p>
+      <w:r>
+        <w:t>Manque de chance pour notre héros le temps qui s’écoule et les découvertes de ce savant ont transformé sa cachette</w:t>
+      </w:r>
+      <w:r>
+        <w:t xml:space="preserve"> en un véritable donjon dangereux et labyrinthique remplit de monstres, pièges et énigmes.</w:t>
+      </w:r>
+    </w:p>
+    <w:p>
+      <w:r>
+        <w:t>Guidez notre héros vers le trésor de savoir du savant sans qu’il n’y laisse la vie. Quels découvertes et créations ce savant a t’il bien pu cacher tout ce temps ?</w:t>
+      </w:r>
+    </w:p>
+    <w:p>
+      <w:pPr>
+        <w:pStyle w:val="Titre1"/>
+      </w:pPr>
+      <w:r>
+        <w:t xml:space="preserve">Recherches de </w:t>
+      </w:r>
+      <w:proofErr w:type="spellStart"/>
+      <w:r>
+        <w:t>Aelirius</w:t>
+      </w:r>
+      <w:proofErr w:type="spellEnd"/>
+    </w:p>
+    <w:p>
+      <w:pPr>
+        <w:pStyle w:val="Citation"/>
+      </w:pPr>
+      <w:r>
+        <w:t xml:space="preserve">Moi, </w:t>
+      </w:r>
+      <w:proofErr w:type="spellStart"/>
+      <w:r>
+        <w:t>Aelirius</w:t>
+      </w:r>
+      <w:proofErr w:type="spellEnd"/>
+      <w:r>
+        <w:t>, ai consacré ma vie à rendre zombie, démon et autres créatures ‘’fictives’’ réelles. Pour cacher mes créations jusqu’à quelles puisse dominer le monde j’ai consacré le restant de mes jours à créer ce donjon cachant des informations vagues mais cruciales sur l’avancement de cette révolution de la réalité.</w:t>
+      </w:r>
+    </w:p>
+    <w:p>
+      <w:pPr>
+        <w:pStyle w:val="Citation"/>
+      </w:pPr>
+      <w:r>
+        <w:t>Bien sûr, il faut quelqu’un pour découvrir la vérité et la révéler au monde, maintenant impuissant, la réalité qui leur est maintenant imposée.</w:t>
+      </w:r>
+    </w:p>
+    <w:p>
+      <w:pPr>
+        <w:pStyle w:val="Citation"/>
+      </w:pPr>
+      <w:r>
+        <w:t>Et voilà ! Quelqu’un a cru la rumeur comme quoi mes recherches se trouveraient ici, bien gardées. Comme si ce serait si simple. Mais non, elles sont ailleurs, dans un endroit bien moins suspect !</w:t>
+      </w:r>
+    </w:p>
+    <w:p>
+      <w:proofErr w:type="spellStart"/>
+      <w:r>
+        <w:rPr>
+          <w:i/>
+        </w:rPr>
+        <w:t>Aelirius</w:t>
+      </w:r>
+      <w:proofErr w:type="spellEnd"/>
+      <w:r>
+        <w:t>, savant misanthrope.</w:t>
+      </w:r>
+    </w:p>
+    <w:p>
+      <w:pPr>
+        <w:pStyle w:val="Titre1"/>
+      </w:pPr>
+      <w:r>
+        <w:t>Épilogue</w:t>
+      </w:r>
+    </w:p>
+    <w:p>
+      <w:bookmarkStart w:id="0" w:name="_GoBack"/>
+      <w:bookmarkEnd w:id="0"/>
+    </w:p>
     <w:sectPr>
       <w:headerReference w:type="even" r:id="rId6"/>
       <w:headerReference w:type="default" r:id="rId7"/>
@@ -60,14 +189,27 @@
     <w:pPr>
       <w:pStyle w:val="Pieddepage"/>
     </w:pPr>
-    <w:fldSimple w:instr=" AUTHOR  &quot;Rémy Tombez&quot;  \* MERGEFORMAT ">
-      <w:r>
-        <w:rPr>
-          <w:noProof/>
-        </w:rPr>
-        <w:t>Rémy Tombez</w:t>
-      </w:r>
-    </w:fldSimple>
+    <w:r>
+      <w:fldChar w:fldCharType="begin"/>
+    </w:r>
+    <w:r>
+      <w:instrText xml:space="preserve"> AUTHOR  "Rémy Tombez"  \* MERGEFORMAT </w:instrText>
+    </w:r>
+    <w:r>
+      <w:fldChar w:fldCharType="separate"/>
+    </w:r>
+    <w:r>
+      <w:rPr>
+        <w:noProof/>
+      </w:rPr>
+      <w:t>Rémy Tombez</w:t>
+    </w:r>
+    <w:r>
+      <w:rPr>
+        <w:noProof/>
+      </w:rPr>
+      <w:fldChar w:fldCharType="end"/>
+    </w:r>
     <w:r>
       <w:ptab w:relativeTo="margin" w:alignment="center" w:leader="none"/>
     </w:r>
@@ -95,27 +237,51 @@
     <w:r>
       <w:t xml:space="preserve"> sur </w:t>
     </w:r>
-    <w:fldSimple w:instr=" NUMPAGES   \* MERGEFORMAT ">
-      <w:r>
-        <w:rPr>
-          <w:noProof/>
-        </w:rPr>
-        <w:t>1</w:t>
-      </w:r>
-    </w:fldSimple>
-    <w:bookmarkStart w:id="0" w:name="_GoBack"/>
-    <w:bookmarkEnd w:id="0"/>
+    <w:r>
+      <w:fldChar w:fldCharType="begin"/>
+    </w:r>
+    <w:r>
+      <w:instrText xml:space="preserve"> NUMPAGES   \* MERGEFORMAT </w:instrText>
+    </w:r>
+    <w:r>
+      <w:fldChar w:fldCharType="separate"/>
+    </w:r>
+    <w:r>
+      <w:rPr>
+        <w:noProof/>
+      </w:rPr>
+      <w:t>1</w:t>
+    </w:r>
+    <w:r>
+      <w:rPr>
+        <w:noProof/>
+      </w:rPr>
+      <w:fldChar w:fldCharType="end"/>
+    </w:r>
     <w:r>
       <w:ptab w:relativeTo="margin" w:alignment="right" w:leader="none"/>
     </w:r>
-    <w:fldSimple w:instr=" DATE   \* MERGEFORMAT ">
-      <w:r>
-        <w:rPr>
-          <w:noProof/>
-        </w:rPr>
-        <w:t>04.12.2017</w:t>
-      </w:r>
-    </w:fldSimple>
+    <w:r>
+      <w:fldChar w:fldCharType="begin"/>
+    </w:r>
+    <w:r>
+      <w:instrText xml:space="preserve"> DATE   \* MERGEFORMAT </w:instrText>
+    </w:r>
+    <w:r>
+      <w:fldChar w:fldCharType="separate"/>
+    </w:r>
+    <w:r>
+      <w:rPr>
+        <w:noProof/>
+      </w:rPr>
+      <w:t>11.12.2017</w:t>
+    </w:r>
+    <w:r>
+      <w:rPr>
+        <w:noProof/>
+      </w:rPr>
+      <w:fldChar w:fldCharType="end"/>
+    </w:r>
   </w:p>
 </w:ftr>
 </file>
@@ -596,6 +762,27 @@
     <w:name w:val="Normal"/>
     <w:qFormat/>
   </w:style>
+  <w:style w:type="paragraph" w:styleId="Titre1">
+    <w:name w:val="heading 1"/>
+    <w:basedOn w:val="Normal"/>
+    <w:next w:val="Normal"/>
+    <w:link w:val="Titre1Car"/>
+    <w:uiPriority w:val="9"/>
+    <w:qFormat/>
+    <w:rsid w:val="005B24E8"/>
+    <w:pPr>
+      <w:keepNext/>
+      <w:keepLines/>
+      <w:spacing w:before="240" w:after="0"/>
+      <w:outlineLvl w:val="0"/>
+    </w:pPr>
+    <w:rPr>
+      <w:rFonts w:eastAsiaTheme="majorEastAsia" w:cstheme="majorBidi"/>
+      <w:sz w:val="32"/>
+      <w:szCs w:val="32"/>
+      <w:u w:val="single"/>
+    </w:rPr>
+  </w:style>
   <w:style w:type="character" w:default="1" w:styleId="Policepardfaut">
     <w:name w:val="Default Paragraph Font"/>
     <w:uiPriority w:val="1"/>
@@ -666,6 +853,85 @@
     <w:link w:val="Pieddepage"/>
     <w:uiPriority w:val="99"/>
     <w:rsid w:val="00357619"/>
+  </w:style>
+  <w:style w:type="character" w:customStyle="1" w:styleId="Titre1Car">
+    <w:name w:val="Titre 1 Car"/>
+    <w:basedOn w:val="Policepardfaut"/>
+    <w:link w:val="Titre1"/>
+    <w:uiPriority w:val="9"/>
+    <w:rsid w:val="005B24E8"/>
+    <w:rPr>
+      <w:rFonts w:eastAsiaTheme="majorEastAsia" w:cstheme="majorBidi"/>
+      <w:sz w:val="32"/>
+      <w:szCs w:val="32"/>
+      <w:u w:val="single"/>
+    </w:rPr>
+  </w:style>
+  <w:style w:type="paragraph" w:styleId="Citation">
+    <w:name w:val="Quote"/>
+    <w:basedOn w:val="Normal"/>
+    <w:next w:val="Normal"/>
+    <w:link w:val="CitationCar"/>
+    <w:uiPriority w:val="29"/>
+    <w:qFormat/>
+    <w:rsid w:val="00D475D4"/>
+    <w:pPr>
+      <w:spacing w:before="200"/>
+      <w:ind w:left="864" w:right="864"/>
+      <w:jc w:val="center"/>
+    </w:pPr>
+    <w:rPr>
+      <w:i/>
+      <w:iCs/>
+      <w:color w:val="404040" w:themeColor="text1" w:themeTint="BF"/>
+    </w:rPr>
+  </w:style>
+  <w:style w:type="character" w:customStyle="1" w:styleId="CitationCar">
+    <w:name w:val="Citation Car"/>
+    <w:basedOn w:val="Policepardfaut"/>
+    <w:link w:val="Citation"/>
+    <w:uiPriority w:val="29"/>
+    <w:rsid w:val="00D475D4"/>
+    <w:rPr>
+      <w:i/>
+      <w:iCs/>
+      <w:color w:val="404040" w:themeColor="text1" w:themeTint="BF"/>
+    </w:rPr>
+  </w:style>
+  <w:style w:type="paragraph" w:styleId="Citationintense">
+    <w:name w:val="Intense Quote"/>
+    <w:basedOn w:val="Normal"/>
+    <w:next w:val="Normal"/>
+    <w:link w:val="CitationintenseCar"/>
+    <w:uiPriority w:val="30"/>
+    <w:qFormat/>
+    <w:rsid w:val="00D475D4"/>
+    <w:pPr>
+      <w:pBdr>
+        <w:top w:val="single" w:sz="4" w:space="10" w:color="5B9BD5" w:themeColor="accent1"/>
+        <w:bottom w:val="single" w:sz="4" w:space="10" w:color="5B9BD5" w:themeColor="accent1"/>
+      </w:pBdr>
+      <w:spacing w:before="360" w:after="360"/>
+      <w:ind w:left="864" w:right="864"/>
+      <w:jc w:val="center"/>
+    </w:pPr>
+    <w:rPr>
+      <w:i/>
+      <w:iCs/>
+      <w:color w:val="5B9BD5" w:themeColor="accent1"/>
+    </w:rPr>
+  </w:style>
+  <w:style w:type="character" w:customStyle="1" w:styleId="CitationintenseCar">
+    <w:name w:val="Citation intense Car"/>
+    <w:basedOn w:val="Policepardfaut"/>
+    <w:link w:val="Citationintense"/>
+    <w:uiPriority w:val="30"/>
+    <w:rsid w:val="00D475D4"/>
+    <w:rPr>
+      <w:i/>
+      <w:iCs/>
+      <w:color w:val="5B9BD5" w:themeColor="accent1"/>
+    </w:rPr>
   </w:style>
 </w:styles>
 </file>

</xml_diff>